<commit_message>
Updated Error messages screenshot
</commit_message>
<xml_diff>
--- a/Business Validation(Error Messages).docx
+++ b/Business Validation(Error Messages).docx
@@ -27,6 +27,1959 @@
         </w:rPr>
         <w:t>Delete a User that doesn’t exist</w:t>
       </w:r>
+    </w:p>
+    <w:p>
+      <w:pPr>
+        <w:pStyle w:val="ListParagraph"/>
+        <w:rPr>
+          <w:b/>
+          <w:bCs/>
+          <w:sz w:val="28"/>
+          <w:szCs w:val="28"/>
+          <w:u w:val="single"/>
+        </w:rPr>
+      </w:pPr>
+    </w:p>
+    <w:p>
+      <w:pPr>
+        <w:pStyle w:val="ListParagraph"/>
+        <w:rPr>
+          <w:b/>
+          <w:bCs/>
+          <w:sz w:val="28"/>
+          <w:szCs w:val="28"/>
+          <w:u w:val="single"/>
+        </w:rPr>
+      </w:pPr>
+      <w:r>
+        <w:rPr>
+          <w:b/>
+          <w:bCs/>
+          <w:noProof/>
+          <w:sz w:val="28"/>
+          <w:szCs w:val="28"/>
+          <w:u w:val="single"/>
+        </w:rPr>
+        <w:drawing>
+          <wp:inline distT="0" distB="0" distL="0" distR="0" wp14:anchorId="3C52333A" wp14:editId="1D12C083">
+            <wp:extent cx="5724525" cy="1590675"/>
+            <wp:effectExtent l="0" t="0" r="9525" b="9525"/>
+            <wp:docPr id="1" name="Picture 1"/>
+            <wp:cNvGraphicFramePr>
+              <a:graphicFrameLocks xmlns:a="http://schemas.openxmlformats.org/drawingml/2006/main" noChangeAspect="1"/>
+            </wp:cNvGraphicFramePr>
+            <a:graphic xmlns:a="http://schemas.openxmlformats.org/drawingml/2006/main">
+              <a:graphicData uri="http://schemas.openxmlformats.org/drawingml/2006/picture">
+                <pic:pic xmlns:pic="http://schemas.openxmlformats.org/drawingml/2006/picture">
+                  <pic:nvPicPr>
+                    <pic:cNvPr id="0" name="Picture 1"/>
+                    <pic:cNvPicPr>
+                      <a:picLocks noChangeAspect="1" noChangeArrowheads="1"/>
+                    </pic:cNvPicPr>
+                  </pic:nvPicPr>
+                  <pic:blipFill>
+                    <a:blip r:embed="rId5">
+                      <a:extLst>
+                        <a:ext uri="{28A0092B-C50C-407E-A947-70E740481C1C}">
+                          <a14:useLocalDpi xmlns:a14="http://schemas.microsoft.com/office/drawing/2010/main" val="0"/>
+                        </a:ext>
+                      </a:extLst>
+                    </a:blip>
+                    <a:srcRect/>
+                    <a:stretch>
+                      <a:fillRect/>
+                    </a:stretch>
+                  </pic:blipFill>
+                  <pic:spPr bwMode="auto">
+                    <a:xfrm>
+                      <a:off x="0" y="0"/>
+                      <a:ext cx="5724525" cy="1590675"/>
+                    </a:xfrm>
+                    <a:prstGeom prst="rect">
+                      <a:avLst/>
+                    </a:prstGeom>
+                    <a:noFill/>
+                    <a:ln>
+                      <a:noFill/>
+                    </a:ln>
+                  </pic:spPr>
+                </pic:pic>
+              </a:graphicData>
+            </a:graphic>
+          </wp:inline>
+        </w:drawing>
+      </w:r>
+    </w:p>
+    <w:p>
+      <w:pPr>
+        <w:pStyle w:val="ListParagraph"/>
+        <w:rPr>
+          <w:b/>
+          <w:bCs/>
+          <w:sz w:val="28"/>
+          <w:szCs w:val="28"/>
+          <w:u w:val="single"/>
+        </w:rPr>
+      </w:pPr>
+    </w:p>
+    <w:p>
+      <w:pPr>
+        <w:pStyle w:val="ListParagraph"/>
+        <w:numPr>
+          <w:ilvl w:val="0"/>
+          <w:numId w:val="2"/>
+        </w:numPr>
+        <w:rPr>
+          <w:b/>
+          <w:bCs/>
+          <w:sz w:val="28"/>
+          <w:szCs w:val="28"/>
+          <w:u w:val="single"/>
+        </w:rPr>
+      </w:pPr>
+      <w:r>
+        <w:rPr>
+          <w:b/>
+          <w:bCs/>
+          <w:sz w:val="28"/>
+          <w:szCs w:val="28"/>
+          <w:u w:val="single"/>
+        </w:rPr>
+        <w:t>Delete an interview that doesn’t exist</w:t>
+      </w:r>
+    </w:p>
+    <w:p>
+      <w:pPr>
+        <w:pStyle w:val="ListParagraph"/>
+        <w:rPr>
+          <w:b/>
+          <w:bCs/>
+          <w:sz w:val="28"/>
+          <w:szCs w:val="28"/>
+          <w:u w:val="single"/>
+        </w:rPr>
+      </w:pPr>
+    </w:p>
+    <w:p>
+      <w:pPr>
+        <w:pStyle w:val="ListParagraph"/>
+        <w:rPr>
+          <w:b/>
+          <w:bCs/>
+          <w:sz w:val="28"/>
+          <w:szCs w:val="28"/>
+          <w:u w:val="single"/>
+        </w:rPr>
+      </w:pPr>
+      <w:r>
+        <w:rPr>
+          <w:b/>
+          <w:bCs/>
+          <w:noProof/>
+          <w:sz w:val="28"/>
+          <w:szCs w:val="28"/>
+          <w:u w:val="single"/>
+        </w:rPr>
+        <w:drawing>
+          <wp:inline distT="0" distB="0" distL="0" distR="0" wp14:anchorId="53837FFA" wp14:editId="5E6F6449">
+            <wp:extent cx="5724525" cy="1400175"/>
+            <wp:effectExtent l="0" t="0" r="9525" b="9525"/>
+            <wp:docPr id="2" name="Picture 2"/>
+            <wp:cNvGraphicFramePr>
+              <a:graphicFrameLocks xmlns:a="http://schemas.openxmlformats.org/drawingml/2006/main" noChangeAspect="1"/>
+            </wp:cNvGraphicFramePr>
+            <a:graphic xmlns:a="http://schemas.openxmlformats.org/drawingml/2006/main">
+              <a:graphicData uri="http://schemas.openxmlformats.org/drawingml/2006/picture">
+                <pic:pic xmlns:pic="http://schemas.openxmlformats.org/drawingml/2006/picture">
+                  <pic:nvPicPr>
+                    <pic:cNvPr id="0" name="Picture 2"/>
+                    <pic:cNvPicPr>
+                      <a:picLocks noChangeAspect="1" noChangeArrowheads="1"/>
+                    </pic:cNvPicPr>
+                  </pic:nvPicPr>
+                  <pic:blipFill>
+                    <a:blip r:embed="rId6">
+                      <a:extLst>
+                        <a:ext uri="{28A0092B-C50C-407E-A947-70E740481C1C}">
+                          <a14:useLocalDpi xmlns:a14="http://schemas.microsoft.com/office/drawing/2010/main" val="0"/>
+                        </a:ext>
+                      </a:extLst>
+                    </a:blip>
+                    <a:srcRect/>
+                    <a:stretch>
+                      <a:fillRect/>
+                    </a:stretch>
+                  </pic:blipFill>
+                  <pic:spPr bwMode="auto">
+                    <a:xfrm>
+                      <a:off x="0" y="0"/>
+                      <a:ext cx="5724525" cy="1400175"/>
+                    </a:xfrm>
+                    <a:prstGeom prst="rect">
+                      <a:avLst/>
+                    </a:prstGeom>
+                    <a:noFill/>
+                    <a:ln>
+                      <a:noFill/>
+                    </a:ln>
+                  </pic:spPr>
+                </pic:pic>
+              </a:graphicData>
+            </a:graphic>
+          </wp:inline>
+        </w:drawing>
+      </w:r>
+    </w:p>
+    <w:p>
+      <w:pPr>
+        <w:pStyle w:val="ListParagraph"/>
+        <w:rPr>
+          <w:b/>
+          <w:bCs/>
+          <w:sz w:val="28"/>
+          <w:szCs w:val="28"/>
+          <w:u w:val="single"/>
+        </w:rPr>
+      </w:pPr>
+    </w:p>
+    <w:p>
+      <w:pPr>
+        <w:pStyle w:val="ListParagraph"/>
+        <w:numPr>
+          <w:ilvl w:val="0"/>
+          <w:numId w:val="2"/>
+        </w:numPr>
+        <w:spacing w:line="256" w:lineRule="auto"/>
+        <w:jc w:val="both"/>
+        <w:rPr>
+          <w:b/>
+          <w:bCs/>
+          <w:sz w:val="28"/>
+          <w:szCs w:val="28"/>
+          <w:u w:val="single"/>
+        </w:rPr>
+      </w:pPr>
+      <w:r>
+        <w:rPr>
+          <w:b/>
+          <w:bCs/>
+          <w:sz w:val="28"/>
+          <w:szCs w:val="28"/>
+          <w:u w:val="single"/>
+        </w:rPr>
+        <w:t>U</w:t>
+      </w:r>
+      <w:r>
+        <w:rPr>
+          <w:b/>
+          <w:bCs/>
+          <w:sz w:val="28"/>
+          <w:szCs w:val="28"/>
+          <w:u w:val="single"/>
+        </w:rPr>
+        <w:t>ser id must be not null and unique</w:t>
+      </w:r>
+    </w:p>
+    <w:p>
+      <w:pPr>
+        <w:pStyle w:val="ListParagraph"/>
+        <w:spacing w:line="256" w:lineRule="auto"/>
+        <w:jc w:val="both"/>
+        <w:rPr>
+          <w:b/>
+          <w:bCs/>
+          <w:sz w:val="28"/>
+          <w:szCs w:val="28"/>
+          <w:u w:val="single"/>
+        </w:rPr>
+      </w:pPr>
+    </w:p>
+    <w:p>
+      <w:pPr>
+        <w:pStyle w:val="ListParagraph"/>
+        <w:spacing w:line="256" w:lineRule="auto"/>
+        <w:jc w:val="both"/>
+        <w:rPr>
+          <w:b/>
+          <w:bCs/>
+          <w:sz w:val="28"/>
+          <w:szCs w:val="28"/>
+          <w:u w:val="single"/>
+        </w:rPr>
+      </w:pPr>
+      <w:r>
+        <w:rPr>
+          <w:b/>
+          <w:bCs/>
+          <w:noProof/>
+          <w:sz w:val="28"/>
+          <w:szCs w:val="28"/>
+          <w:u w:val="single"/>
+        </w:rPr>
+        <w:drawing>
+          <wp:inline distT="0" distB="0" distL="0" distR="0" wp14:anchorId="18C75F4A" wp14:editId="0E21BB32">
+            <wp:extent cx="5724525" cy="1514475"/>
+            <wp:effectExtent l="0" t="0" r="9525" b="9525"/>
+            <wp:docPr id="3" name="Picture 3"/>
+            <wp:cNvGraphicFramePr>
+              <a:graphicFrameLocks xmlns:a="http://schemas.openxmlformats.org/drawingml/2006/main" noChangeAspect="1"/>
+            </wp:cNvGraphicFramePr>
+            <a:graphic xmlns:a="http://schemas.openxmlformats.org/drawingml/2006/main">
+              <a:graphicData uri="http://schemas.openxmlformats.org/drawingml/2006/picture">
+                <pic:pic xmlns:pic="http://schemas.openxmlformats.org/drawingml/2006/picture">
+                  <pic:nvPicPr>
+                    <pic:cNvPr id="0" name="Picture 3"/>
+                    <pic:cNvPicPr>
+                      <a:picLocks noChangeAspect="1" noChangeArrowheads="1"/>
+                    </pic:cNvPicPr>
+                  </pic:nvPicPr>
+                  <pic:blipFill>
+                    <a:blip r:embed="rId7">
+                      <a:extLst>
+                        <a:ext uri="{28A0092B-C50C-407E-A947-70E740481C1C}">
+                          <a14:useLocalDpi xmlns:a14="http://schemas.microsoft.com/office/drawing/2010/main" val="0"/>
+                        </a:ext>
+                      </a:extLst>
+                    </a:blip>
+                    <a:srcRect/>
+                    <a:stretch>
+                      <a:fillRect/>
+                    </a:stretch>
+                  </pic:blipFill>
+                  <pic:spPr bwMode="auto">
+                    <a:xfrm>
+                      <a:off x="0" y="0"/>
+                      <a:ext cx="5724525" cy="1514475"/>
+                    </a:xfrm>
+                    <a:prstGeom prst="rect">
+                      <a:avLst/>
+                    </a:prstGeom>
+                    <a:noFill/>
+                    <a:ln>
+                      <a:noFill/>
+                    </a:ln>
+                  </pic:spPr>
+                </pic:pic>
+              </a:graphicData>
+            </a:graphic>
+          </wp:inline>
+        </w:drawing>
+      </w:r>
+    </w:p>
+    <w:p>
+      <w:pPr>
+        <w:pStyle w:val="ListParagraph"/>
+        <w:spacing w:line="256" w:lineRule="auto"/>
+        <w:jc w:val="both"/>
+        <w:rPr>
+          <w:b/>
+          <w:bCs/>
+          <w:sz w:val="28"/>
+          <w:szCs w:val="28"/>
+          <w:u w:val="single"/>
+        </w:rPr>
+      </w:pPr>
+      <w:r>
+        <w:rPr>
+          <w:b/>
+          <w:bCs/>
+          <w:noProof/>
+          <w:sz w:val="28"/>
+          <w:szCs w:val="28"/>
+          <w:u w:val="single"/>
+        </w:rPr>
+        <w:drawing>
+          <wp:inline distT="0" distB="0" distL="0" distR="0" wp14:anchorId="696EF81D" wp14:editId="13A0B1A7">
+            <wp:extent cx="5724525" cy="1485900"/>
+            <wp:effectExtent l="0" t="0" r="9525" b="0"/>
+            <wp:docPr id="4" name="Picture 4"/>
+            <wp:cNvGraphicFramePr>
+              <a:graphicFrameLocks xmlns:a="http://schemas.openxmlformats.org/drawingml/2006/main" noChangeAspect="1"/>
+            </wp:cNvGraphicFramePr>
+            <a:graphic xmlns:a="http://schemas.openxmlformats.org/drawingml/2006/main">
+              <a:graphicData uri="http://schemas.openxmlformats.org/drawingml/2006/picture">
+                <pic:pic xmlns:pic="http://schemas.openxmlformats.org/drawingml/2006/picture">
+                  <pic:nvPicPr>
+                    <pic:cNvPr id="0" name="Picture 4"/>
+                    <pic:cNvPicPr>
+                      <a:picLocks noChangeAspect="1" noChangeArrowheads="1"/>
+                    </pic:cNvPicPr>
+                  </pic:nvPicPr>
+                  <pic:blipFill>
+                    <a:blip r:embed="rId8">
+                      <a:extLst>
+                        <a:ext uri="{28A0092B-C50C-407E-A947-70E740481C1C}">
+                          <a14:useLocalDpi xmlns:a14="http://schemas.microsoft.com/office/drawing/2010/main" val="0"/>
+                        </a:ext>
+                      </a:extLst>
+                    </a:blip>
+                    <a:srcRect/>
+                    <a:stretch>
+                      <a:fillRect/>
+                    </a:stretch>
+                  </pic:blipFill>
+                  <pic:spPr bwMode="auto">
+                    <a:xfrm>
+                      <a:off x="0" y="0"/>
+                      <a:ext cx="5724525" cy="1485900"/>
+                    </a:xfrm>
+                    <a:prstGeom prst="rect">
+                      <a:avLst/>
+                    </a:prstGeom>
+                    <a:noFill/>
+                    <a:ln>
+                      <a:noFill/>
+                    </a:ln>
+                  </pic:spPr>
+                </pic:pic>
+              </a:graphicData>
+            </a:graphic>
+          </wp:inline>
+        </w:drawing>
+      </w:r>
+    </w:p>
+    <w:p>
+      <w:pPr>
+        <w:pStyle w:val="ListParagraph"/>
+        <w:spacing w:line="256" w:lineRule="auto"/>
+        <w:jc w:val="both"/>
+        <w:rPr>
+          <w:b/>
+          <w:bCs/>
+          <w:sz w:val="28"/>
+          <w:szCs w:val="28"/>
+          <w:u w:val="single"/>
+        </w:rPr>
+      </w:pPr>
+    </w:p>
+    <w:p>
+      <w:pPr>
+        <w:pStyle w:val="ListParagraph"/>
+        <w:spacing w:line="256" w:lineRule="auto"/>
+        <w:jc w:val="both"/>
+        <w:rPr>
+          <w:b/>
+          <w:bCs/>
+          <w:sz w:val="28"/>
+          <w:szCs w:val="28"/>
+          <w:u w:val="single"/>
+        </w:rPr>
+      </w:pPr>
+    </w:p>
+    <w:p>
+      <w:pPr>
+        <w:pStyle w:val="ListParagraph"/>
+        <w:spacing w:line="256" w:lineRule="auto"/>
+        <w:jc w:val="both"/>
+        <w:rPr>
+          <w:b/>
+          <w:bCs/>
+          <w:sz w:val="28"/>
+          <w:szCs w:val="28"/>
+          <w:u w:val="single"/>
+        </w:rPr>
+      </w:pPr>
+    </w:p>
+    <w:p>
+      <w:pPr>
+        <w:pStyle w:val="ListParagraph"/>
+        <w:numPr>
+          <w:ilvl w:val="0"/>
+          <w:numId w:val="2"/>
+        </w:numPr>
+        <w:spacing w:line="256" w:lineRule="auto"/>
+        <w:jc w:val="both"/>
+        <w:rPr>
+          <w:b/>
+          <w:bCs/>
+          <w:sz w:val="28"/>
+          <w:szCs w:val="28"/>
+          <w:u w:val="single"/>
+        </w:rPr>
+      </w:pPr>
+      <w:r>
+        <w:rPr>
+          <w:b/>
+          <w:bCs/>
+          <w:sz w:val="28"/>
+          <w:szCs w:val="28"/>
+          <w:u w:val="single"/>
+        </w:rPr>
+        <w:lastRenderedPageBreak/>
+        <w:t xml:space="preserve">Interview Id </w:t>
+      </w:r>
+      <w:r>
+        <w:rPr>
+          <w:b/>
+          <w:bCs/>
+          <w:sz w:val="28"/>
+          <w:szCs w:val="28"/>
+          <w:u w:val="single"/>
+        </w:rPr>
+        <w:t>must be not null and unique</w:t>
+      </w:r>
+    </w:p>
+    <w:p>
+      <w:pPr>
+        <w:pStyle w:val="ListParagraph"/>
+        <w:spacing w:line="256" w:lineRule="auto"/>
+        <w:jc w:val="both"/>
+        <w:rPr>
+          <w:b/>
+          <w:bCs/>
+          <w:sz w:val="28"/>
+          <w:szCs w:val="28"/>
+          <w:u w:val="single"/>
+        </w:rPr>
+      </w:pPr>
+    </w:p>
+    <w:p>
+      <w:pPr>
+        <w:pStyle w:val="ListParagraph"/>
+        <w:spacing w:line="256" w:lineRule="auto"/>
+        <w:jc w:val="both"/>
+        <w:rPr>
+          <w:b/>
+          <w:bCs/>
+          <w:sz w:val="28"/>
+          <w:szCs w:val="28"/>
+          <w:u w:val="single"/>
+        </w:rPr>
+      </w:pPr>
+      <w:r>
+        <w:rPr>
+          <w:b/>
+          <w:bCs/>
+          <w:noProof/>
+          <w:sz w:val="28"/>
+          <w:szCs w:val="28"/>
+          <w:u w:val="single"/>
+        </w:rPr>
+        <w:drawing>
+          <wp:inline distT="0" distB="0" distL="0" distR="0" wp14:anchorId="0BD8B3BC" wp14:editId="64EC4271">
+            <wp:extent cx="5724525" cy="1476375"/>
+            <wp:effectExtent l="0" t="0" r="9525" b="9525"/>
+            <wp:docPr id="5" name="Picture 5"/>
+            <wp:cNvGraphicFramePr>
+              <a:graphicFrameLocks xmlns:a="http://schemas.openxmlformats.org/drawingml/2006/main" noChangeAspect="1"/>
+            </wp:cNvGraphicFramePr>
+            <a:graphic xmlns:a="http://schemas.openxmlformats.org/drawingml/2006/main">
+              <a:graphicData uri="http://schemas.openxmlformats.org/drawingml/2006/picture">
+                <pic:pic xmlns:pic="http://schemas.openxmlformats.org/drawingml/2006/picture">
+                  <pic:nvPicPr>
+                    <pic:cNvPr id="0" name="Picture 5"/>
+                    <pic:cNvPicPr>
+                      <a:picLocks noChangeAspect="1" noChangeArrowheads="1"/>
+                    </pic:cNvPicPr>
+                  </pic:nvPicPr>
+                  <pic:blipFill>
+                    <a:blip r:embed="rId9">
+                      <a:extLst>
+                        <a:ext uri="{28A0092B-C50C-407E-A947-70E740481C1C}">
+                          <a14:useLocalDpi xmlns:a14="http://schemas.microsoft.com/office/drawing/2010/main" val="0"/>
+                        </a:ext>
+                      </a:extLst>
+                    </a:blip>
+                    <a:srcRect/>
+                    <a:stretch>
+                      <a:fillRect/>
+                    </a:stretch>
+                  </pic:blipFill>
+                  <pic:spPr bwMode="auto">
+                    <a:xfrm>
+                      <a:off x="0" y="0"/>
+                      <a:ext cx="5724525" cy="1476375"/>
+                    </a:xfrm>
+                    <a:prstGeom prst="rect">
+                      <a:avLst/>
+                    </a:prstGeom>
+                    <a:noFill/>
+                    <a:ln>
+                      <a:noFill/>
+                    </a:ln>
+                  </pic:spPr>
+                </pic:pic>
+              </a:graphicData>
+            </a:graphic>
+          </wp:inline>
+        </w:drawing>
+      </w:r>
+    </w:p>
+    <w:p>
+      <w:pPr>
+        <w:pStyle w:val="ListParagraph"/>
+        <w:spacing w:line="256" w:lineRule="auto"/>
+        <w:jc w:val="both"/>
+        <w:rPr>
+          <w:b/>
+          <w:bCs/>
+          <w:sz w:val="28"/>
+          <w:szCs w:val="28"/>
+          <w:u w:val="single"/>
+        </w:rPr>
+      </w:pPr>
+      <w:r>
+        <w:rPr>
+          <w:b/>
+          <w:bCs/>
+          <w:noProof/>
+          <w:sz w:val="28"/>
+          <w:szCs w:val="28"/>
+          <w:u w:val="single"/>
+        </w:rPr>
+        <w:drawing>
+          <wp:inline distT="0" distB="0" distL="0" distR="0" wp14:anchorId="6E17AB29" wp14:editId="17D3A8C9">
+            <wp:extent cx="5724525" cy="1828800"/>
+            <wp:effectExtent l="0" t="0" r="9525" b="0"/>
+            <wp:docPr id="6" name="Picture 6"/>
+            <wp:cNvGraphicFramePr>
+              <a:graphicFrameLocks xmlns:a="http://schemas.openxmlformats.org/drawingml/2006/main" noChangeAspect="1"/>
+            </wp:cNvGraphicFramePr>
+            <a:graphic xmlns:a="http://schemas.openxmlformats.org/drawingml/2006/main">
+              <a:graphicData uri="http://schemas.openxmlformats.org/drawingml/2006/picture">
+                <pic:pic xmlns:pic="http://schemas.openxmlformats.org/drawingml/2006/picture">
+                  <pic:nvPicPr>
+                    <pic:cNvPr id="0" name="Picture 6"/>
+                    <pic:cNvPicPr>
+                      <a:picLocks noChangeAspect="1" noChangeArrowheads="1"/>
+                    </pic:cNvPicPr>
+                  </pic:nvPicPr>
+                  <pic:blipFill>
+                    <a:blip r:embed="rId10">
+                      <a:extLst>
+                        <a:ext uri="{28A0092B-C50C-407E-A947-70E740481C1C}">
+                          <a14:useLocalDpi xmlns:a14="http://schemas.microsoft.com/office/drawing/2010/main" val="0"/>
+                        </a:ext>
+                      </a:extLst>
+                    </a:blip>
+                    <a:srcRect/>
+                    <a:stretch>
+                      <a:fillRect/>
+                    </a:stretch>
+                  </pic:blipFill>
+                  <pic:spPr bwMode="auto">
+                    <a:xfrm>
+                      <a:off x="0" y="0"/>
+                      <a:ext cx="5724525" cy="1828800"/>
+                    </a:xfrm>
+                    <a:prstGeom prst="rect">
+                      <a:avLst/>
+                    </a:prstGeom>
+                    <a:noFill/>
+                    <a:ln>
+                      <a:noFill/>
+                    </a:ln>
+                  </pic:spPr>
+                </pic:pic>
+              </a:graphicData>
+            </a:graphic>
+          </wp:inline>
+        </w:drawing>
+      </w:r>
+    </w:p>
+    <w:p>
+      <w:pPr>
+        <w:pStyle w:val="ListParagraph"/>
+        <w:spacing w:line="256" w:lineRule="auto"/>
+        <w:jc w:val="both"/>
+        <w:rPr>
+          <w:b/>
+          <w:bCs/>
+          <w:sz w:val="28"/>
+          <w:szCs w:val="28"/>
+          <w:u w:val="single"/>
+        </w:rPr>
+      </w:pPr>
+    </w:p>
+    <w:p>
+      <w:pPr>
+        <w:pStyle w:val="ListParagraph"/>
+        <w:numPr>
+          <w:ilvl w:val="0"/>
+          <w:numId w:val="2"/>
+        </w:numPr>
+        <w:spacing w:line="256" w:lineRule="auto"/>
+        <w:jc w:val="both"/>
+        <w:rPr>
+          <w:b/>
+          <w:bCs/>
+          <w:sz w:val="28"/>
+          <w:szCs w:val="28"/>
+          <w:u w:val="single"/>
+        </w:rPr>
+      </w:pPr>
+      <w:r>
+        <w:rPr>
+          <w:b/>
+          <w:bCs/>
+          <w:sz w:val="28"/>
+          <w:szCs w:val="28"/>
+          <w:u w:val="single"/>
+        </w:rPr>
+        <w:t>F</w:t>
+      </w:r>
+      <w:r>
+        <w:rPr>
+          <w:b/>
+          <w:bCs/>
+          <w:sz w:val="28"/>
+          <w:szCs w:val="28"/>
+          <w:u w:val="single"/>
+        </w:rPr>
+        <w:t>irstName is not null, min 5 and max 30 characters.</w:t>
+      </w:r>
+    </w:p>
+    <w:p>
+      <w:pPr>
+        <w:pStyle w:val="ListParagraph"/>
+        <w:spacing w:line="256" w:lineRule="auto"/>
+        <w:jc w:val="both"/>
+        <w:rPr>
+          <w:b/>
+          <w:bCs/>
+          <w:sz w:val="28"/>
+          <w:szCs w:val="28"/>
+          <w:u w:val="single"/>
+        </w:rPr>
+      </w:pPr>
+    </w:p>
+    <w:p>
+      <w:pPr>
+        <w:pStyle w:val="ListParagraph"/>
+        <w:spacing w:line="256" w:lineRule="auto"/>
+        <w:jc w:val="both"/>
+        <w:rPr>
+          <w:b/>
+          <w:bCs/>
+          <w:sz w:val="28"/>
+          <w:szCs w:val="28"/>
+          <w:u w:val="single"/>
+        </w:rPr>
+      </w:pPr>
+      <w:r>
+        <w:rPr>
+          <w:b/>
+          <w:bCs/>
+          <w:noProof/>
+          <w:sz w:val="28"/>
+          <w:szCs w:val="28"/>
+          <w:u w:val="single"/>
+        </w:rPr>
+        <w:drawing>
+          <wp:inline distT="0" distB="0" distL="0" distR="0" wp14:anchorId="5C2FC30E" wp14:editId="2C5FFFB7">
+            <wp:extent cx="5724525" cy="1114425"/>
+            <wp:effectExtent l="0" t="0" r="9525" b="9525"/>
+            <wp:docPr id="8" name="Picture 8"/>
+            <wp:cNvGraphicFramePr>
+              <a:graphicFrameLocks xmlns:a="http://schemas.openxmlformats.org/drawingml/2006/main" noChangeAspect="1"/>
+            </wp:cNvGraphicFramePr>
+            <a:graphic xmlns:a="http://schemas.openxmlformats.org/drawingml/2006/main">
+              <a:graphicData uri="http://schemas.openxmlformats.org/drawingml/2006/picture">
+                <pic:pic xmlns:pic="http://schemas.openxmlformats.org/drawingml/2006/picture">
+                  <pic:nvPicPr>
+                    <pic:cNvPr id="0" name="Picture 8"/>
+                    <pic:cNvPicPr>
+                      <a:picLocks noChangeAspect="1" noChangeArrowheads="1"/>
+                    </pic:cNvPicPr>
+                  </pic:nvPicPr>
+                  <pic:blipFill>
+                    <a:blip r:embed="rId11">
+                      <a:extLst>
+                        <a:ext uri="{28A0092B-C50C-407E-A947-70E740481C1C}">
+                          <a14:useLocalDpi xmlns:a14="http://schemas.microsoft.com/office/drawing/2010/main" val="0"/>
+                        </a:ext>
+                      </a:extLst>
+                    </a:blip>
+                    <a:srcRect/>
+                    <a:stretch>
+                      <a:fillRect/>
+                    </a:stretch>
+                  </pic:blipFill>
+                  <pic:spPr bwMode="auto">
+                    <a:xfrm>
+                      <a:off x="0" y="0"/>
+                      <a:ext cx="5724525" cy="1114425"/>
+                    </a:xfrm>
+                    <a:prstGeom prst="rect">
+                      <a:avLst/>
+                    </a:prstGeom>
+                    <a:noFill/>
+                    <a:ln>
+                      <a:noFill/>
+                    </a:ln>
+                  </pic:spPr>
+                </pic:pic>
+              </a:graphicData>
+            </a:graphic>
+          </wp:inline>
+        </w:drawing>
+      </w:r>
+    </w:p>
+    <w:p>
+      <w:pPr>
+        <w:pStyle w:val="ListParagraph"/>
+        <w:spacing w:line="256" w:lineRule="auto"/>
+        <w:jc w:val="both"/>
+        <w:rPr>
+          <w:b/>
+          <w:bCs/>
+          <w:sz w:val="28"/>
+          <w:szCs w:val="28"/>
+          <w:u w:val="single"/>
+        </w:rPr>
+      </w:pPr>
+    </w:p>
+    <w:p>
+      <w:pPr>
+        <w:pStyle w:val="ListParagraph"/>
+        <w:numPr>
+          <w:ilvl w:val="0"/>
+          <w:numId w:val="2"/>
+        </w:numPr>
+        <w:spacing w:line="256" w:lineRule="auto"/>
+        <w:jc w:val="both"/>
+        <w:rPr>
+          <w:b/>
+          <w:bCs/>
+          <w:sz w:val="28"/>
+          <w:szCs w:val="28"/>
+          <w:u w:val="single"/>
+        </w:rPr>
+      </w:pPr>
+      <w:r>
+        <w:rPr>
+          <w:b/>
+          <w:bCs/>
+          <w:sz w:val="28"/>
+          <w:szCs w:val="28"/>
+          <w:u w:val="single"/>
+        </w:rPr>
+        <w:t>L</w:t>
+      </w:r>
+      <w:r>
+        <w:rPr>
+          <w:b/>
+          <w:bCs/>
+          <w:sz w:val="28"/>
+          <w:szCs w:val="28"/>
+          <w:u w:val="single"/>
+        </w:rPr>
+        <w:t>ast</w:t>
+      </w:r>
+      <w:r>
+        <w:rPr>
+          <w:b/>
+          <w:bCs/>
+          <w:sz w:val="28"/>
+          <w:szCs w:val="28"/>
+          <w:u w:val="single"/>
+        </w:rPr>
+        <w:t xml:space="preserve"> </w:t>
+      </w:r>
+      <w:r>
+        <w:rPr>
+          <w:b/>
+          <w:bCs/>
+          <w:sz w:val="28"/>
+          <w:szCs w:val="28"/>
+          <w:u w:val="single"/>
+        </w:rPr>
+        <w:t>Name is not null, min 3 and max 25 characters.</w:t>
+      </w:r>
+    </w:p>
+    <w:p>
+      <w:pPr>
+        <w:pStyle w:val="ListParagraph"/>
+        <w:spacing w:line="256" w:lineRule="auto"/>
+        <w:jc w:val="both"/>
+        <w:rPr>
+          <w:b/>
+          <w:bCs/>
+          <w:sz w:val="28"/>
+          <w:szCs w:val="28"/>
+          <w:u w:val="single"/>
+        </w:rPr>
+      </w:pPr>
+    </w:p>
+    <w:p>
+      <w:pPr>
+        <w:pStyle w:val="ListParagraph"/>
+        <w:spacing w:line="256" w:lineRule="auto"/>
+        <w:jc w:val="both"/>
+        <w:rPr>
+          <w:b/>
+          <w:bCs/>
+          <w:sz w:val="28"/>
+          <w:szCs w:val="28"/>
+          <w:u w:val="single"/>
+        </w:rPr>
+      </w:pPr>
+      <w:r>
+        <w:rPr>
+          <w:b/>
+          <w:bCs/>
+          <w:noProof/>
+          <w:sz w:val="28"/>
+          <w:szCs w:val="28"/>
+          <w:u w:val="single"/>
+        </w:rPr>
+        <w:drawing>
+          <wp:inline distT="0" distB="0" distL="0" distR="0" wp14:anchorId="1BE16439" wp14:editId="5B976120">
+            <wp:extent cx="5731510" cy="1275715"/>
+            <wp:effectExtent l="0" t="0" r="2540" b="635"/>
+            <wp:docPr id="9" name="Picture 9"/>
+            <wp:cNvGraphicFramePr>
+              <a:graphicFrameLocks xmlns:a="http://schemas.openxmlformats.org/drawingml/2006/main" noChangeAspect="1"/>
+            </wp:cNvGraphicFramePr>
+            <a:graphic xmlns:a="http://schemas.openxmlformats.org/drawingml/2006/main">
+              <a:graphicData uri="http://schemas.openxmlformats.org/drawingml/2006/picture">
+                <pic:pic xmlns:pic="http://schemas.openxmlformats.org/drawingml/2006/picture">
+                  <pic:nvPicPr>
+                    <pic:cNvPr id="0" name="Picture 9"/>
+                    <pic:cNvPicPr>
+                      <a:picLocks noChangeAspect="1" noChangeArrowheads="1"/>
+                    </pic:cNvPicPr>
+                  </pic:nvPicPr>
+                  <pic:blipFill>
+                    <a:blip r:embed="rId12">
+                      <a:extLst>
+                        <a:ext uri="{28A0092B-C50C-407E-A947-70E740481C1C}">
+                          <a14:useLocalDpi xmlns:a14="http://schemas.microsoft.com/office/drawing/2010/main" val="0"/>
+                        </a:ext>
+                      </a:extLst>
+                    </a:blip>
+                    <a:srcRect/>
+                    <a:stretch>
+                      <a:fillRect/>
+                    </a:stretch>
+                  </pic:blipFill>
+                  <pic:spPr bwMode="auto">
+                    <a:xfrm>
+                      <a:off x="0" y="0"/>
+                      <a:ext cx="5731510" cy="1275715"/>
+                    </a:xfrm>
+                    <a:prstGeom prst="rect">
+                      <a:avLst/>
+                    </a:prstGeom>
+                    <a:noFill/>
+                    <a:ln>
+                      <a:noFill/>
+                    </a:ln>
+                  </pic:spPr>
+                </pic:pic>
+              </a:graphicData>
+            </a:graphic>
+          </wp:inline>
+        </w:drawing>
+      </w:r>
+    </w:p>
+    <w:p>
+      <w:pPr>
+        <w:pStyle w:val="ListParagraph"/>
+        <w:spacing w:line="256" w:lineRule="auto"/>
+        <w:jc w:val="both"/>
+        <w:rPr>
+          <w:b/>
+          <w:bCs/>
+          <w:sz w:val="28"/>
+          <w:szCs w:val="28"/>
+          <w:u w:val="single"/>
+        </w:rPr>
+      </w:pPr>
+    </w:p>
+    <w:p>
+      <w:pPr>
+        <w:pStyle w:val="ListParagraph"/>
+        <w:spacing w:line="256" w:lineRule="auto"/>
+        <w:jc w:val="both"/>
+        <w:rPr>
+          <w:b/>
+          <w:bCs/>
+          <w:sz w:val="28"/>
+          <w:szCs w:val="28"/>
+          <w:u w:val="single"/>
+        </w:rPr>
+      </w:pPr>
+    </w:p>
+    <w:p>
+      <w:pPr>
+        <w:pStyle w:val="ListParagraph"/>
+        <w:spacing w:line="256" w:lineRule="auto"/>
+        <w:jc w:val="both"/>
+        <w:rPr>
+          <w:b/>
+          <w:bCs/>
+          <w:sz w:val="28"/>
+          <w:szCs w:val="28"/>
+          <w:u w:val="single"/>
+        </w:rPr>
+      </w:pPr>
+    </w:p>
+    <w:p>
+      <w:pPr>
+        <w:pStyle w:val="ListParagraph"/>
+        <w:spacing w:line="256" w:lineRule="auto"/>
+        <w:jc w:val="both"/>
+        <w:rPr>
+          <w:b/>
+          <w:bCs/>
+          <w:sz w:val="28"/>
+          <w:szCs w:val="28"/>
+          <w:u w:val="single"/>
+        </w:rPr>
+      </w:pPr>
+    </w:p>
+    <w:p>
+      <w:pPr>
+        <w:pStyle w:val="ListParagraph"/>
+        <w:numPr>
+          <w:ilvl w:val="0"/>
+          <w:numId w:val="2"/>
+        </w:numPr>
+        <w:spacing w:line="256" w:lineRule="auto"/>
+        <w:jc w:val="both"/>
+        <w:rPr>
+          <w:b/>
+          <w:bCs/>
+          <w:sz w:val="28"/>
+          <w:szCs w:val="28"/>
+          <w:u w:val="single"/>
+        </w:rPr>
+      </w:pPr>
+      <w:r>
+        <w:rPr>
+          <w:b/>
+          <w:bCs/>
+          <w:sz w:val="28"/>
+          <w:szCs w:val="28"/>
+          <w:u w:val="single"/>
+        </w:rPr>
+        <w:lastRenderedPageBreak/>
+        <w:t>E</w:t>
+      </w:r>
+      <w:r>
+        <w:rPr>
+          <w:b/>
+          <w:bCs/>
+          <w:sz w:val="28"/>
+          <w:szCs w:val="28"/>
+          <w:u w:val="single"/>
+        </w:rPr>
+        <w:t>mail is not null, and it should be valid mail id.</w:t>
+      </w:r>
+    </w:p>
+    <w:p>
+      <w:pPr>
+        <w:rPr>
+          <w:b/>
+          <w:bCs/>
+          <w:sz w:val="28"/>
+          <w:szCs w:val="28"/>
+          <w:u w:val="single"/>
+        </w:rPr>
+      </w:pPr>
+      <w:r>
+        <w:rPr>
+          <w:b/>
+          <w:bCs/>
+          <w:noProof/>
+          <w:sz w:val="28"/>
+          <w:szCs w:val="28"/>
+          <w:u w:val="single"/>
+        </w:rPr>
+        <w:drawing>
+          <wp:inline distT="0" distB="0" distL="0" distR="0" wp14:anchorId="3E4AA3D9" wp14:editId="7A4A6C5F">
+            <wp:extent cx="5724525" cy="1371600"/>
+            <wp:effectExtent l="0" t="0" r="9525" b="0"/>
+            <wp:docPr id="10" name="Picture 10"/>
+            <wp:cNvGraphicFramePr>
+              <a:graphicFrameLocks xmlns:a="http://schemas.openxmlformats.org/drawingml/2006/main" noChangeAspect="1"/>
+            </wp:cNvGraphicFramePr>
+            <a:graphic xmlns:a="http://schemas.openxmlformats.org/drawingml/2006/main">
+              <a:graphicData uri="http://schemas.openxmlformats.org/drawingml/2006/picture">
+                <pic:pic xmlns:pic="http://schemas.openxmlformats.org/drawingml/2006/picture">
+                  <pic:nvPicPr>
+                    <pic:cNvPr id="0" name="Picture 10"/>
+                    <pic:cNvPicPr>
+                      <a:picLocks noChangeAspect="1" noChangeArrowheads="1"/>
+                    </pic:cNvPicPr>
+                  </pic:nvPicPr>
+                  <pic:blipFill>
+                    <a:blip r:embed="rId13">
+                      <a:extLst>
+                        <a:ext uri="{28A0092B-C50C-407E-A947-70E740481C1C}">
+                          <a14:useLocalDpi xmlns:a14="http://schemas.microsoft.com/office/drawing/2010/main" val="0"/>
+                        </a:ext>
+                      </a:extLst>
+                    </a:blip>
+                    <a:srcRect/>
+                    <a:stretch>
+                      <a:fillRect/>
+                    </a:stretch>
+                  </pic:blipFill>
+                  <pic:spPr bwMode="auto">
+                    <a:xfrm>
+                      <a:off x="0" y="0"/>
+                      <a:ext cx="5724525" cy="1371600"/>
+                    </a:xfrm>
+                    <a:prstGeom prst="rect">
+                      <a:avLst/>
+                    </a:prstGeom>
+                    <a:noFill/>
+                    <a:ln>
+                      <a:noFill/>
+                    </a:ln>
+                  </pic:spPr>
+                </pic:pic>
+              </a:graphicData>
+            </a:graphic>
+          </wp:inline>
+        </w:drawing>
+      </w:r>
+    </w:p>
+    <w:p>
+      <w:pPr>
+        <w:pStyle w:val="ListParagraph"/>
+        <w:numPr>
+          <w:ilvl w:val="0"/>
+          <w:numId w:val="2"/>
+        </w:numPr>
+        <w:spacing w:line="256" w:lineRule="auto"/>
+        <w:jc w:val="both"/>
+        <w:rPr>
+          <w:b/>
+          <w:bCs/>
+          <w:sz w:val="28"/>
+          <w:szCs w:val="28"/>
+          <w:u w:val="single"/>
+        </w:rPr>
+      </w:pPr>
+      <w:r>
+        <w:rPr>
+          <w:b/>
+          <w:bCs/>
+          <w:sz w:val="28"/>
+          <w:szCs w:val="28"/>
+          <w:u w:val="single"/>
+        </w:rPr>
+        <w:t>M</w:t>
+      </w:r>
+      <w:r>
+        <w:rPr>
+          <w:b/>
+          <w:bCs/>
+          <w:sz w:val="28"/>
+          <w:szCs w:val="28"/>
+          <w:u w:val="single"/>
+        </w:rPr>
+        <w:t>obile is not null</w:t>
+      </w:r>
+      <w:r>
+        <w:rPr>
+          <w:b/>
+          <w:bCs/>
+          <w:sz w:val="28"/>
+          <w:szCs w:val="28"/>
+          <w:u w:val="single"/>
+        </w:rPr>
+        <w:t xml:space="preserve">, </w:t>
+      </w:r>
+      <w:r>
+        <w:rPr>
+          <w:b/>
+          <w:bCs/>
+          <w:sz w:val="28"/>
+          <w:szCs w:val="28"/>
+          <w:u w:val="single"/>
+        </w:rPr>
+        <w:t>min 10 and max 10 character.</w:t>
+      </w:r>
+    </w:p>
+    <w:p>
+      <w:pPr>
+        <w:spacing w:line="256" w:lineRule="auto"/>
+        <w:jc w:val="both"/>
+        <w:rPr>
+          <w:b/>
+          <w:bCs/>
+          <w:sz w:val="28"/>
+          <w:szCs w:val="28"/>
+          <w:u w:val="single"/>
+        </w:rPr>
+      </w:pPr>
+      <w:r>
+        <w:rPr>
+          <w:b/>
+          <w:bCs/>
+          <w:noProof/>
+          <w:sz w:val="28"/>
+          <w:szCs w:val="28"/>
+          <w:u w:val="single"/>
+        </w:rPr>
+        <w:drawing>
+          <wp:inline distT="0" distB="0" distL="0" distR="0" wp14:anchorId="72990625" wp14:editId="4EB7A137">
+            <wp:extent cx="5724525" cy="1238250"/>
+            <wp:effectExtent l="0" t="0" r="9525" b="0"/>
+            <wp:docPr id="11" name="Picture 11"/>
+            <wp:cNvGraphicFramePr>
+              <a:graphicFrameLocks xmlns:a="http://schemas.openxmlformats.org/drawingml/2006/main" noChangeAspect="1"/>
+            </wp:cNvGraphicFramePr>
+            <a:graphic xmlns:a="http://schemas.openxmlformats.org/drawingml/2006/main">
+              <a:graphicData uri="http://schemas.openxmlformats.org/drawingml/2006/picture">
+                <pic:pic xmlns:pic="http://schemas.openxmlformats.org/drawingml/2006/picture">
+                  <pic:nvPicPr>
+                    <pic:cNvPr id="0" name="Picture 11"/>
+                    <pic:cNvPicPr>
+                      <a:picLocks noChangeAspect="1" noChangeArrowheads="1"/>
+                    </pic:cNvPicPr>
+                  </pic:nvPicPr>
+                  <pic:blipFill>
+                    <a:blip r:embed="rId14">
+                      <a:extLst>
+                        <a:ext uri="{28A0092B-C50C-407E-A947-70E740481C1C}">
+                          <a14:useLocalDpi xmlns:a14="http://schemas.microsoft.com/office/drawing/2010/main" val="0"/>
+                        </a:ext>
+                      </a:extLst>
+                    </a:blip>
+                    <a:srcRect/>
+                    <a:stretch>
+                      <a:fillRect/>
+                    </a:stretch>
+                  </pic:blipFill>
+                  <pic:spPr bwMode="auto">
+                    <a:xfrm>
+                      <a:off x="0" y="0"/>
+                      <a:ext cx="5724525" cy="1238250"/>
+                    </a:xfrm>
+                    <a:prstGeom prst="rect">
+                      <a:avLst/>
+                    </a:prstGeom>
+                    <a:noFill/>
+                    <a:ln>
+                      <a:noFill/>
+                    </a:ln>
+                  </pic:spPr>
+                </pic:pic>
+              </a:graphicData>
+            </a:graphic>
+          </wp:inline>
+        </w:drawing>
+      </w:r>
+    </w:p>
+    <w:p>
+      <w:pPr>
+        <w:pStyle w:val="ListParagraph"/>
+        <w:numPr>
+          <w:ilvl w:val="0"/>
+          <w:numId w:val="2"/>
+        </w:numPr>
+        <w:spacing w:line="256" w:lineRule="auto"/>
+        <w:jc w:val="both"/>
+        <w:rPr>
+          <w:b/>
+          <w:bCs/>
+          <w:sz w:val="28"/>
+          <w:szCs w:val="28"/>
+          <w:u w:val="single"/>
+        </w:rPr>
+      </w:pPr>
+      <w:r>
+        <w:rPr>
+          <w:b/>
+          <w:bCs/>
+          <w:sz w:val="28"/>
+          <w:szCs w:val="28"/>
+          <w:u w:val="single"/>
+        </w:rPr>
+        <w:t>I</w:t>
+      </w:r>
+      <w:r>
+        <w:rPr>
+          <w:b/>
+          <w:bCs/>
+          <w:sz w:val="28"/>
+          <w:szCs w:val="28"/>
+          <w:u w:val="single"/>
+        </w:rPr>
+        <w:t>nterviewer</w:t>
+      </w:r>
+      <w:r>
+        <w:rPr>
+          <w:b/>
+          <w:bCs/>
+          <w:sz w:val="28"/>
+          <w:szCs w:val="28"/>
+          <w:u w:val="single"/>
+        </w:rPr>
+        <w:t xml:space="preserve"> </w:t>
+      </w:r>
+      <w:r>
+        <w:rPr>
+          <w:b/>
+          <w:bCs/>
+          <w:sz w:val="28"/>
+          <w:szCs w:val="28"/>
+          <w:u w:val="single"/>
+        </w:rPr>
+        <w:t>Name is not null, min 5 and max 30 characters.</w:t>
+      </w:r>
+    </w:p>
+    <w:p>
+      <w:pPr>
+        <w:spacing w:line="256" w:lineRule="auto"/>
+        <w:jc w:val="both"/>
+        <w:rPr>
+          <w:b/>
+          <w:bCs/>
+          <w:sz w:val="28"/>
+          <w:szCs w:val="28"/>
+          <w:u w:val="single"/>
+        </w:rPr>
+      </w:pPr>
+      <w:r>
+        <w:rPr>
+          <w:b/>
+          <w:bCs/>
+          <w:noProof/>
+          <w:sz w:val="28"/>
+          <w:szCs w:val="28"/>
+          <w:u w:val="single"/>
+        </w:rPr>
+        <w:drawing>
+          <wp:inline distT="0" distB="0" distL="0" distR="0" wp14:anchorId="511FF6FB" wp14:editId="50F04AB9">
+            <wp:extent cx="5731510" cy="1256665"/>
+            <wp:effectExtent l="0" t="0" r="2540" b="635"/>
+            <wp:docPr id="12" name="Picture 12"/>
+            <wp:cNvGraphicFramePr>
+              <a:graphicFrameLocks xmlns:a="http://schemas.openxmlformats.org/drawingml/2006/main" noChangeAspect="1"/>
+            </wp:cNvGraphicFramePr>
+            <a:graphic xmlns:a="http://schemas.openxmlformats.org/drawingml/2006/main">
+              <a:graphicData uri="http://schemas.openxmlformats.org/drawingml/2006/picture">
+                <pic:pic xmlns:pic="http://schemas.openxmlformats.org/drawingml/2006/picture">
+                  <pic:nvPicPr>
+                    <pic:cNvPr id="0" name="Picture 12"/>
+                    <pic:cNvPicPr>
+                      <a:picLocks noChangeAspect="1" noChangeArrowheads="1"/>
+                    </pic:cNvPicPr>
+                  </pic:nvPicPr>
+                  <pic:blipFill>
+                    <a:blip r:embed="rId15">
+                      <a:extLst>
+                        <a:ext uri="{28A0092B-C50C-407E-A947-70E740481C1C}">
+                          <a14:useLocalDpi xmlns:a14="http://schemas.microsoft.com/office/drawing/2010/main" val="0"/>
+                        </a:ext>
+                      </a:extLst>
+                    </a:blip>
+                    <a:srcRect/>
+                    <a:stretch>
+                      <a:fillRect/>
+                    </a:stretch>
+                  </pic:blipFill>
+                  <pic:spPr bwMode="auto">
+                    <a:xfrm>
+                      <a:off x="0" y="0"/>
+                      <a:ext cx="5731510" cy="1256665"/>
+                    </a:xfrm>
+                    <a:prstGeom prst="rect">
+                      <a:avLst/>
+                    </a:prstGeom>
+                    <a:noFill/>
+                    <a:ln>
+                      <a:noFill/>
+                    </a:ln>
+                  </pic:spPr>
+                </pic:pic>
+              </a:graphicData>
+            </a:graphic>
+          </wp:inline>
+        </w:drawing>
+      </w:r>
+    </w:p>
+    <w:p>
+      <w:pPr>
+        <w:pStyle w:val="ListParagraph"/>
+        <w:numPr>
+          <w:ilvl w:val="0"/>
+          <w:numId w:val="2"/>
+        </w:numPr>
+        <w:spacing w:line="256" w:lineRule="auto"/>
+        <w:jc w:val="both"/>
+        <w:rPr>
+          <w:b/>
+          <w:bCs/>
+          <w:sz w:val="28"/>
+          <w:szCs w:val="28"/>
+          <w:u w:val="single"/>
+        </w:rPr>
+      </w:pPr>
+      <w:r>
+        <w:rPr>
+          <w:b/>
+          <w:bCs/>
+          <w:sz w:val="28"/>
+          <w:szCs w:val="28"/>
+          <w:u w:val="single"/>
+        </w:rPr>
+        <w:t>I</w:t>
+      </w:r>
+      <w:r>
+        <w:rPr>
+          <w:b/>
+          <w:bCs/>
+          <w:sz w:val="28"/>
+          <w:szCs w:val="28"/>
+          <w:u w:val="single"/>
+        </w:rPr>
+        <w:t>nterview</w:t>
+      </w:r>
+      <w:r>
+        <w:rPr>
+          <w:b/>
+          <w:bCs/>
+          <w:sz w:val="28"/>
+          <w:szCs w:val="28"/>
+          <w:u w:val="single"/>
+        </w:rPr>
+        <w:t xml:space="preserve"> </w:t>
+      </w:r>
+      <w:r>
+        <w:rPr>
+          <w:b/>
+          <w:bCs/>
+          <w:sz w:val="28"/>
+          <w:szCs w:val="28"/>
+          <w:u w:val="single"/>
+        </w:rPr>
+        <w:t>Name is not null, min 3 and max 30 characters</w:t>
+      </w:r>
+    </w:p>
+    <w:p>
+      <w:pPr>
+        <w:spacing w:line="256" w:lineRule="auto"/>
+        <w:jc w:val="both"/>
+        <w:rPr>
+          <w:b/>
+          <w:bCs/>
+          <w:sz w:val="28"/>
+          <w:szCs w:val="28"/>
+          <w:u w:val="single"/>
+        </w:rPr>
+      </w:pPr>
+      <w:r>
+        <w:rPr>
+          <w:b/>
+          <w:bCs/>
+          <w:noProof/>
+          <w:sz w:val="28"/>
+          <w:szCs w:val="28"/>
+          <w:u w:val="single"/>
+        </w:rPr>
+        <w:drawing>
+          <wp:inline distT="0" distB="0" distL="0" distR="0" wp14:anchorId="46F11FD8" wp14:editId="5B33E9DC">
+            <wp:extent cx="5724525" cy="1200150"/>
+            <wp:effectExtent l="0" t="0" r="9525" b="0"/>
+            <wp:docPr id="14" name="Picture 14"/>
+            <wp:cNvGraphicFramePr>
+              <a:graphicFrameLocks xmlns:a="http://schemas.openxmlformats.org/drawingml/2006/main" noChangeAspect="1"/>
+            </wp:cNvGraphicFramePr>
+            <a:graphic xmlns:a="http://schemas.openxmlformats.org/drawingml/2006/main">
+              <a:graphicData uri="http://schemas.openxmlformats.org/drawingml/2006/picture">
+                <pic:pic xmlns:pic="http://schemas.openxmlformats.org/drawingml/2006/picture">
+                  <pic:nvPicPr>
+                    <pic:cNvPr id="0" name="Picture 14"/>
+                    <pic:cNvPicPr>
+                      <a:picLocks noChangeAspect="1" noChangeArrowheads="1"/>
+                    </pic:cNvPicPr>
+                  </pic:nvPicPr>
+                  <pic:blipFill>
+                    <a:blip r:embed="rId16">
+                      <a:extLst>
+                        <a:ext uri="{28A0092B-C50C-407E-A947-70E740481C1C}">
+                          <a14:useLocalDpi xmlns:a14="http://schemas.microsoft.com/office/drawing/2010/main" val="0"/>
+                        </a:ext>
+                      </a:extLst>
+                    </a:blip>
+                    <a:srcRect/>
+                    <a:stretch>
+                      <a:fillRect/>
+                    </a:stretch>
+                  </pic:blipFill>
+                  <pic:spPr bwMode="auto">
+                    <a:xfrm>
+                      <a:off x="0" y="0"/>
+                      <a:ext cx="5724525" cy="1200150"/>
+                    </a:xfrm>
+                    <a:prstGeom prst="rect">
+                      <a:avLst/>
+                    </a:prstGeom>
+                    <a:noFill/>
+                    <a:ln>
+                      <a:noFill/>
+                    </a:ln>
+                  </pic:spPr>
+                </pic:pic>
+              </a:graphicData>
+            </a:graphic>
+          </wp:inline>
+        </w:drawing>
+      </w:r>
+    </w:p>
+    <w:p>
+      <w:pPr>
+        <w:pStyle w:val="ListParagraph"/>
+        <w:numPr>
+          <w:ilvl w:val="0"/>
+          <w:numId w:val="2"/>
+        </w:numPr>
+        <w:spacing w:line="256" w:lineRule="auto"/>
+        <w:jc w:val="both"/>
+        <w:rPr>
+          <w:b/>
+          <w:bCs/>
+          <w:sz w:val="28"/>
+          <w:szCs w:val="28"/>
+          <w:u w:val="single"/>
+        </w:rPr>
+      </w:pPr>
+      <w:r>
+        <w:rPr>
+          <w:b/>
+          <w:bCs/>
+          <w:sz w:val="28"/>
+          <w:szCs w:val="28"/>
+          <w:u w:val="single"/>
+        </w:rPr>
+        <w:t>U</w:t>
+      </w:r>
+      <w:r>
+        <w:rPr>
+          <w:b/>
+          <w:bCs/>
+          <w:sz w:val="28"/>
+          <w:szCs w:val="28"/>
+          <w:u w:val="single"/>
+        </w:rPr>
+        <w:t>ser</w:t>
+      </w:r>
+      <w:r>
+        <w:rPr>
+          <w:b/>
+          <w:bCs/>
+          <w:sz w:val="28"/>
+          <w:szCs w:val="28"/>
+          <w:u w:val="single"/>
+        </w:rPr>
+        <w:t xml:space="preserve"> </w:t>
+      </w:r>
+      <w:r>
+        <w:rPr>
+          <w:b/>
+          <w:bCs/>
+          <w:sz w:val="28"/>
+          <w:szCs w:val="28"/>
+          <w:u w:val="single"/>
+        </w:rPr>
+        <w:t>Skill is not null, min 5 and max 30 character.</w:t>
+      </w:r>
+    </w:p>
+    <w:p>
+      <w:pPr>
+        <w:spacing w:line="256" w:lineRule="auto"/>
+        <w:jc w:val="both"/>
+        <w:rPr>
+          <w:b/>
+          <w:bCs/>
+          <w:sz w:val="28"/>
+          <w:szCs w:val="28"/>
+          <w:u w:val="single"/>
+        </w:rPr>
+      </w:pPr>
+      <w:r>
+        <w:rPr>
+          <w:b/>
+          <w:bCs/>
+          <w:noProof/>
+          <w:sz w:val="28"/>
+          <w:szCs w:val="28"/>
+          <w:u w:val="single"/>
+        </w:rPr>
+        <w:drawing>
+          <wp:inline distT="0" distB="0" distL="0" distR="0" wp14:anchorId="5067F108" wp14:editId="455DA377">
+            <wp:extent cx="5724525" cy="1247775"/>
+            <wp:effectExtent l="0" t="0" r="9525" b="9525"/>
+            <wp:docPr id="15" name="Picture 15"/>
+            <wp:cNvGraphicFramePr>
+              <a:graphicFrameLocks xmlns:a="http://schemas.openxmlformats.org/drawingml/2006/main" noChangeAspect="1"/>
+            </wp:cNvGraphicFramePr>
+            <a:graphic xmlns:a="http://schemas.openxmlformats.org/drawingml/2006/main">
+              <a:graphicData uri="http://schemas.openxmlformats.org/drawingml/2006/picture">
+                <pic:pic xmlns:pic="http://schemas.openxmlformats.org/drawingml/2006/picture">
+                  <pic:nvPicPr>
+                    <pic:cNvPr id="0" name="Picture 15"/>
+                    <pic:cNvPicPr>
+                      <a:picLocks noChangeAspect="1" noChangeArrowheads="1"/>
+                    </pic:cNvPicPr>
+                  </pic:nvPicPr>
+                  <pic:blipFill>
+                    <a:blip r:embed="rId17">
+                      <a:extLst>
+                        <a:ext uri="{28A0092B-C50C-407E-A947-70E740481C1C}">
+                          <a14:useLocalDpi xmlns:a14="http://schemas.microsoft.com/office/drawing/2010/main" val="0"/>
+                        </a:ext>
+                      </a:extLst>
+                    </a:blip>
+                    <a:srcRect/>
+                    <a:stretch>
+                      <a:fillRect/>
+                    </a:stretch>
+                  </pic:blipFill>
+                  <pic:spPr bwMode="auto">
+                    <a:xfrm>
+                      <a:off x="0" y="0"/>
+                      <a:ext cx="5724525" cy="1247775"/>
+                    </a:xfrm>
+                    <a:prstGeom prst="rect">
+                      <a:avLst/>
+                    </a:prstGeom>
+                    <a:noFill/>
+                    <a:ln>
+                      <a:noFill/>
+                    </a:ln>
+                  </pic:spPr>
+                </pic:pic>
+              </a:graphicData>
+            </a:graphic>
+          </wp:inline>
+        </w:drawing>
+      </w:r>
+    </w:p>
+    <w:p>
+      <w:pPr>
+        <w:pStyle w:val="ListParagraph"/>
+        <w:numPr>
+          <w:ilvl w:val="0"/>
+          <w:numId w:val="2"/>
+        </w:numPr>
+        <w:spacing w:line="256" w:lineRule="auto"/>
+        <w:jc w:val="both"/>
+        <w:rPr>
+          <w:b/>
+          <w:bCs/>
+          <w:sz w:val="28"/>
+          <w:szCs w:val="28"/>
+          <w:u w:val="single"/>
+        </w:rPr>
+      </w:pPr>
+      <w:r>
+        <w:rPr>
+          <w:b/>
+          <w:bCs/>
+          <w:sz w:val="28"/>
+          <w:szCs w:val="28"/>
+          <w:u w:val="single"/>
+        </w:rPr>
+        <w:lastRenderedPageBreak/>
+        <w:t>I</w:t>
+      </w:r>
+      <w:r>
+        <w:rPr>
+          <w:b/>
+          <w:bCs/>
+          <w:sz w:val="28"/>
+          <w:szCs w:val="28"/>
+          <w:u w:val="single"/>
+        </w:rPr>
+        <w:t>nterview</w:t>
+      </w:r>
+      <w:r>
+        <w:rPr>
+          <w:b/>
+          <w:bCs/>
+          <w:sz w:val="28"/>
+          <w:szCs w:val="28"/>
+          <w:u w:val="single"/>
+        </w:rPr>
+        <w:t xml:space="preserve"> </w:t>
+      </w:r>
+      <w:r>
+        <w:rPr>
+          <w:b/>
+          <w:bCs/>
+          <w:sz w:val="28"/>
+          <w:szCs w:val="28"/>
+          <w:u w:val="single"/>
+        </w:rPr>
+        <w:t>Status is not null, min 5 and max 100 character.</w:t>
+      </w:r>
+    </w:p>
+    <w:p>
+      <w:pPr>
+        <w:spacing w:line="256" w:lineRule="auto"/>
+        <w:jc w:val="both"/>
+        <w:rPr>
+          <w:b/>
+          <w:bCs/>
+          <w:sz w:val="28"/>
+          <w:szCs w:val="28"/>
+          <w:u w:val="single"/>
+        </w:rPr>
+      </w:pPr>
+      <w:r>
+        <w:rPr>
+          <w:b/>
+          <w:bCs/>
+          <w:noProof/>
+          <w:sz w:val="28"/>
+          <w:szCs w:val="28"/>
+          <w:u w:val="single"/>
+        </w:rPr>
+        <w:drawing>
+          <wp:inline distT="0" distB="0" distL="0" distR="0" wp14:anchorId="11DCED40" wp14:editId="772CD730">
+            <wp:extent cx="5724525" cy="1257300"/>
+            <wp:effectExtent l="0" t="0" r="9525" b="0"/>
+            <wp:docPr id="16" name="Picture 16"/>
+            <wp:cNvGraphicFramePr>
+              <a:graphicFrameLocks xmlns:a="http://schemas.openxmlformats.org/drawingml/2006/main" noChangeAspect="1"/>
+            </wp:cNvGraphicFramePr>
+            <a:graphic xmlns:a="http://schemas.openxmlformats.org/drawingml/2006/main">
+              <a:graphicData uri="http://schemas.openxmlformats.org/drawingml/2006/picture">
+                <pic:pic xmlns:pic="http://schemas.openxmlformats.org/drawingml/2006/picture">
+                  <pic:nvPicPr>
+                    <pic:cNvPr id="0" name="Picture 16"/>
+                    <pic:cNvPicPr>
+                      <a:picLocks noChangeAspect="1" noChangeArrowheads="1"/>
+                    </pic:cNvPicPr>
+                  </pic:nvPicPr>
+                  <pic:blipFill>
+                    <a:blip r:embed="rId18">
+                      <a:extLst>
+                        <a:ext uri="{28A0092B-C50C-407E-A947-70E740481C1C}">
+                          <a14:useLocalDpi xmlns:a14="http://schemas.microsoft.com/office/drawing/2010/main" val="0"/>
+                        </a:ext>
+                      </a:extLst>
+                    </a:blip>
+                    <a:srcRect/>
+                    <a:stretch>
+                      <a:fillRect/>
+                    </a:stretch>
+                  </pic:blipFill>
+                  <pic:spPr bwMode="auto">
+                    <a:xfrm>
+                      <a:off x="0" y="0"/>
+                      <a:ext cx="5724525" cy="1257300"/>
+                    </a:xfrm>
+                    <a:prstGeom prst="rect">
+                      <a:avLst/>
+                    </a:prstGeom>
+                    <a:noFill/>
+                    <a:ln>
+                      <a:noFill/>
+                    </a:ln>
+                  </pic:spPr>
+                </pic:pic>
+              </a:graphicData>
+            </a:graphic>
+          </wp:inline>
+        </w:drawing>
+      </w:r>
+    </w:p>
+    <w:p>
+      <w:pPr>
+        <w:pStyle w:val="ListParagraph"/>
+        <w:numPr>
+          <w:ilvl w:val="0"/>
+          <w:numId w:val="2"/>
+        </w:numPr>
+        <w:spacing w:line="256" w:lineRule="auto"/>
+        <w:jc w:val="both"/>
+        <w:rPr>
+          <w:b/>
+          <w:bCs/>
+          <w:sz w:val="28"/>
+          <w:szCs w:val="28"/>
+          <w:u w:val="single"/>
+        </w:rPr>
+      </w:pPr>
+      <w:r>
+        <w:rPr>
+          <w:b/>
+          <w:bCs/>
+          <w:sz w:val="28"/>
+          <w:szCs w:val="28"/>
+          <w:u w:val="single"/>
+        </w:rPr>
+        <w:t>R</w:t>
+      </w:r>
+      <w:r>
+        <w:rPr>
+          <w:b/>
+          <w:bCs/>
+          <w:sz w:val="28"/>
+          <w:szCs w:val="28"/>
+          <w:u w:val="single"/>
+        </w:rPr>
+        <w:t>emarks is not null, min 5 and max 100 character.</w:t>
+      </w:r>
+    </w:p>
+    <w:p>
+      <w:pPr>
+        <w:spacing w:line="256" w:lineRule="auto"/>
+        <w:jc w:val="both"/>
+        <w:rPr>
+          <w:b/>
+          <w:bCs/>
+          <w:sz w:val="28"/>
+          <w:szCs w:val="28"/>
+          <w:u w:val="single"/>
+        </w:rPr>
+      </w:pPr>
+      <w:r>
+        <w:rPr>
+          <w:b/>
+          <w:bCs/>
+          <w:noProof/>
+          <w:sz w:val="28"/>
+          <w:szCs w:val="28"/>
+          <w:u w:val="single"/>
+        </w:rPr>
+        <w:drawing>
+          <wp:inline distT="0" distB="0" distL="0" distR="0" wp14:anchorId="3ABF1C76" wp14:editId="56611201">
+            <wp:extent cx="5724525" cy="1257300"/>
+            <wp:effectExtent l="0" t="0" r="9525" b="0"/>
+            <wp:docPr id="17" name="Picture 17"/>
+            <wp:cNvGraphicFramePr>
+              <a:graphicFrameLocks xmlns:a="http://schemas.openxmlformats.org/drawingml/2006/main" noChangeAspect="1"/>
+            </wp:cNvGraphicFramePr>
+            <a:graphic xmlns:a="http://schemas.openxmlformats.org/drawingml/2006/main">
+              <a:graphicData uri="http://schemas.openxmlformats.org/drawingml/2006/picture">
+                <pic:pic xmlns:pic="http://schemas.openxmlformats.org/drawingml/2006/picture">
+                  <pic:nvPicPr>
+                    <pic:cNvPr id="0" name="Picture 17"/>
+                    <pic:cNvPicPr>
+                      <a:picLocks noChangeAspect="1" noChangeArrowheads="1"/>
+                    </pic:cNvPicPr>
+                  </pic:nvPicPr>
+                  <pic:blipFill>
+                    <a:blip r:embed="rId19">
+                      <a:extLst>
+                        <a:ext uri="{28A0092B-C50C-407E-A947-70E740481C1C}">
+                          <a14:useLocalDpi xmlns:a14="http://schemas.microsoft.com/office/drawing/2010/main" val="0"/>
+                        </a:ext>
+                      </a:extLst>
+                    </a:blip>
+                    <a:srcRect/>
+                    <a:stretch>
+                      <a:fillRect/>
+                    </a:stretch>
+                  </pic:blipFill>
+                  <pic:spPr bwMode="auto">
+                    <a:xfrm>
+                      <a:off x="0" y="0"/>
+                      <a:ext cx="5724525" cy="1257300"/>
+                    </a:xfrm>
+                    <a:prstGeom prst="rect">
+                      <a:avLst/>
+                    </a:prstGeom>
+                    <a:noFill/>
+                    <a:ln>
+                      <a:noFill/>
+                    </a:ln>
+                  </pic:spPr>
+                </pic:pic>
+              </a:graphicData>
+            </a:graphic>
+          </wp:inline>
+        </w:drawing>
+      </w:r>
+    </w:p>
+    <w:p>
+      <w:pPr>
+        <w:spacing w:line="256" w:lineRule="auto"/>
+        <w:jc w:val="both"/>
+        <w:rPr>
+          <w:b/>
+          <w:bCs/>
+          <w:sz w:val="28"/>
+          <w:szCs w:val="28"/>
+          <w:u w:val="single"/>
+        </w:rPr>
+      </w:pPr>
+    </w:p>
+    <w:p>
+      <w:pPr>
+        <w:spacing w:line="256" w:lineRule="auto"/>
+        <w:jc w:val="both"/>
+        <w:rPr>
+          <w:b/>
+          <w:bCs/>
+          <w:sz w:val="28"/>
+          <w:szCs w:val="28"/>
+          <w:u w:val="single"/>
+        </w:rPr>
+      </w:pPr>
+    </w:p>
+    <w:p>
+      <w:pPr>
+        <w:spacing w:line="256" w:lineRule="auto"/>
+        <w:jc w:val="both"/>
+        <w:rPr>
+          <w:b/>
+          <w:bCs/>
+          <w:sz w:val="28"/>
+          <w:szCs w:val="28"/>
+          <w:u w:val="single"/>
+        </w:rPr>
+      </w:pPr>
+    </w:p>
+    <w:p>
+      <w:pPr>
+        <w:spacing w:line="256" w:lineRule="auto"/>
+        <w:jc w:val="both"/>
+        <w:rPr>
+          <w:b/>
+          <w:bCs/>
+          <w:sz w:val="28"/>
+          <w:szCs w:val="28"/>
+          <w:u w:val="single"/>
+        </w:rPr>
+      </w:pPr>
+    </w:p>
+    <w:p>
+      <w:pPr>
+        <w:spacing w:line="256" w:lineRule="auto"/>
+        <w:jc w:val="both"/>
+        <w:rPr>
+          <w:b/>
+          <w:bCs/>
+          <w:sz w:val="28"/>
+          <w:szCs w:val="28"/>
+          <w:u w:val="single"/>
+        </w:rPr>
+      </w:pPr>
+    </w:p>
+    <w:p>
+      <w:pPr>
+        <w:spacing w:line="256" w:lineRule="auto"/>
+        <w:jc w:val="both"/>
+        <w:rPr>
+          <w:b/>
+          <w:bCs/>
+          <w:sz w:val="28"/>
+          <w:szCs w:val="28"/>
+          <w:u w:val="single"/>
+        </w:rPr>
+      </w:pPr>
+    </w:p>
+    <w:p>
+      <w:pPr>
+        <w:rPr>
+          <w:b/>
+          <w:bCs/>
+          <w:sz w:val="28"/>
+          <w:szCs w:val="28"/>
+          <w:u w:val="single"/>
+        </w:rPr>
+      </w:pPr>
     </w:p>
     <w:p>
       <w:pPr>
@@ -55,7 +2008,7 @@
   <w:abstractNum w:abstractNumId="0" w15:restartNumberingAfterBreak="0">
     <w:nsid w:val="00D94231"/>
     <w:multiLevelType w:val="hybridMultilevel"/>
-    <w:tmpl w:val="27B6C90E"/>
+    <w:tmpl w:val="5D5E48E4"/>
     <w:lvl w:ilvl="0" w:tplc="40090009">
       <w:start w:val="1"/>
       <w:numFmt w:val="bullet"/>
@@ -166,6 +2119,208 @@
     </w:lvl>
   </w:abstractNum>
   <w:abstractNum w:abstractNumId="1" w15:restartNumberingAfterBreak="0">
+    <w:nsid w:val="0B5A25AF"/>
+    <w:multiLevelType w:val="hybridMultilevel"/>
+    <w:tmpl w:val="4AA86262"/>
+    <w:lvl w:ilvl="0" w:tplc="4009000F">
+      <w:start w:val="1"/>
+      <w:numFmt w:val="decimal"/>
+      <w:lvlText w:val="%1."/>
+      <w:lvlJc w:val="left"/>
+      <w:pPr>
+        <w:ind w:left="720" w:hanging="360"/>
+      </w:pPr>
+      <w:rPr>
+        <w:rFonts w:hint="default"/>
+      </w:rPr>
+    </w:lvl>
+    <w:lvl w:ilvl="1" w:tplc="40090019" w:tentative="1">
+      <w:start w:val="1"/>
+      <w:numFmt w:val="lowerLetter"/>
+      <w:lvlText w:val="%2."/>
+      <w:lvlJc w:val="left"/>
+      <w:pPr>
+        <w:ind w:left="1440" w:hanging="360"/>
+      </w:pPr>
+    </w:lvl>
+    <w:lvl w:ilvl="2" w:tplc="4009001B" w:tentative="1">
+      <w:start w:val="1"/>
+      <w:numFmt w:val="lowerRoman"/>
+      <w:lvlText w:val="%3."/>
+      <w:lvlJc w:val="right"/>
+      <w:pPr>
+        <w:ind w:left="2160" w:hanging="180"/>
+      </w:pPr>
+    </w:lvl>
+    <w:lvl w:ilvl="3" w:tplc="4009000F" w:tentative="1">
+      <w:start w:val="1"/>
+      <w:numFmt w:val="decimal"/>
+      <w:lvlText w:val="%4."/>
+      <w:lvlJc w:val="left"/>
+      <w:pPr>
+        <w:ind w:left="2880" w:hanging="360"/>
+      </w:pPr>
+    </w:lvl>
+    <w:lvl w:ilvl="4" w:tplc="40090019" w:tentative="1">
+      <w:start w:val="1"/>
+      <w:numFmt w:val="lowerLetter"/>
+      <w:lvlText w:val="%5."/>
+      <w:lvlJc w:val="left"/>
+      <w:pPr>
+        <w:ind w:left="3600" w:hanging="360"/>
+      </w:pPr>
+    </w:lvl>
+    <w:lvl w:ilvl="5" w:tplc="4009001B" w:tentative="1">
+      <w:start w:val="1"/>
+      <w:numFmt w:val="lowerRoman"/>
+      <w:lvlText w:val="%6."/>
+      <w:lvlJc w:val="right"/>
+      <w:pPr>
+        <w:ind w:left="4320" w:hanging="180"/>
+      </w:pPr>
+    </w:lvl>
+    <w:lvl w:ilvl="6" w:tplc="4009000F" w:tentative="1">
+      <w:start w:val="1"/>
+      <w:numFmt w:val="decimal"/>
+      <w:lvlText w:val="%7."/>
+      <w:lvlJc w:val="left"/>
+      <w:pPr>
+        <w:ind w:left="5040" w:hanging="360"/>
+      </w:pPr>
+    </w:lvl>
+    <w:lvl w:ilvl="7" w:tplc="40090019" w:tentative="1">
+      <w:start w:val="1"/>
+      <w:numFmt w:val="lowerLetter"/>
+      <w:lvlText w:val="%8."/>
+      <w:lvlJc w:val="left"/>
+      <w:pPr>
+        <w:ind w:left="5760" w:hanging="360"/>
+      </w:pPr>
+    </w:lvl>
+    <w:lvl w:ilvl="8" w:tplc="4009001B" w:tentative="1">
+      <w:start w:val="1"/>
+      <w:numFmt w:val="lowerRoman"/>
+      <w:lvlText w:val="%9."/>
+      <w:lvlJc w:val="right"/>
+      <w:pPr>
+        <w:ind w:left="6480" w:hanging="180"/>
+      </w:pPr>
+    </w:lvl>
+  </w:abstractNum>
+  <w:abstractNum w:abstractNumId="2" w15:restartNumberingAfterBreak="0">
+    <w:nsid w:val="1C3266AE"/>
+    <w:multiLevelType w:val="hybridMultilevel"/>
+    <w:tmpl w:val="D0889CF8"/>
+    <w:lvl w:ilvl="0" w:tplc="40090001">
+      <w:start w:val="1"/>
+      <w:numFmt w:val="bullet"/>
+      <w:lvlText w:val=""/>
+      <w:lvlJc w:val="left"/>
+      <w:pPr>
+        <w:ind w:left="1440" w:hanging="360"/>
+      </w:pPr>
+      <w:rPr>
+        <w:rFonts w:ascii="Symbol" w:hAnsi="Symbol" w:hint="default"/>
+      </w:rPr>
+    </w:lvl>
+    <w:lvl w:ilvl="1" w:tplc="40090003" w:tentative="1">
+      <w:start w:val="1"/>
+      <w:numFmt w:val="bullet"/>
+      <w:lvlText w:val="o"/>
+      <w:lvlJc w:val="left"/>
+      <w:pPr>
+        <w:ind w:left="2160" w:hanging="360"/>
+      </w:pPr>
+      <w:rPr>
+        <w:rFonts w:ascii="Courier New" w:hAnsi="Courier New" w:cs="Courier New" w:hint="default"/>
+      </w:rPr>
+    </w:lvl>
+    <w:lvl w:ilvl="2" w:tplc="40090005" w:tentative="1">
+      <w:start w:val="1"/>
+      <w:numFmt w:val="bullet"/>
+      <w:lvlText w:val=""/>
+      <w:lvlJc w:val="left"/>
+      <w:pPr>
+        <w:ind w:left="2880" w:hanging="360"/>
+      </w:pPr>
+      <w:rPr>
+        <w:rFonts w:ascii="Wingdings" w:hAnsi="Wingdings" w:hint="default"/>
+      </w:rPr>
+    </w:lvl>
+    <w:lvl w:ilvl="3" w:tplc="40090001" w:tentative="1">
+      <w:start w:val="1"/>
+      <w:numFmt w:val="bullet"/>
+      <w:lvlText w:val=""/>
+      <w:lvlJc w:val="left"/>
+      <w:pPr>
+        <w:ind w:left="3600" w:hanging="360"/>
+      </w:pPr>
+      <w:rPr>
+        <w:rFonts w:ascii="Symbol" w:hAnsi="Symbol" w:hint="default"/>
+      </w:rPr>
+    </w:lvl>
+    <w:lvl w:ilvl="4" w:tplc="40090003" w:tentative="1">
+      <w:start w:val="1"/>
+      <w:numFmt w:val="bullet"/>
+      <w:lvlText w:val="o"/>
+      <w:lvlJc w:val="left"/>
+      <w:pPr>
+        <w:ind w:left="4320" w:hanging="360"/>
+      </w:pPr>
+      <w:rPr>
+        <w:rFonts w:ascii="Courier New" w:hAnsi="Courier New" w:cs="Courier New" w:hint="default"/>
+      </w:rPr>
+    </w:lvl>
+    <w:lvl w:ilvl="5" w:tplc="40090005" w:tentative="1">
+      <w:start w:val="1"/>
+      <w:numFmt w:val="bullet"/>
+      <w:lvlText w:val=""/>
+      <w:lvlJc w:val="left"/>
+      <w:pPr>
+        <w:ind w:left="5040" w:hanging="360"/>
+      </w:pPr>
+      <w:rPr>
+        <w:rFonts w:ascii="Wingdings" w:hAnsi="Wingdings" w:hint="default"/>
+      </w:rPr>
+    </w:lvl>
+    <w:lvl w:ilvl="6" w:tplc="40090001" w:tentative="1">
+      <w:start w:val="1"/>
+      <w:numFmt w:val="bullet"/>
+      <w:lvlText w:val=""/>
+      <w:lvlJc w:val="left"/>
+      <w:pPr>
+        <w:ind w:left="5760" w:hanging="360"/>
+      </w:pPr>
+      <w:rPr>
+        <w:rFonts w:ascii="Symbol" w:hAnsi="Symbol" w:hint="default"/>
+      </w:rPr>
+    </w:lvl>
+    <w:lvl w:ilvl="7" w:tplc="40090003" w:tentative="1">
+      <w:start w:val="1"/>
+      <w:numFmt w:val="bullet"/>
+      <w:lvlText w:val="o"/>
+      <w:lvlJc w:val="left"/>
+      <w:pPr>
+        <w:ind w:left="6480" w:hanging="360"/>
+      </w:pPr>
+      <w:rPr>
+        <w:rFonts w:ascii="Courier New" w:hAnsi="Courier New" w:cs="Courier New" w:hint="default"/>
+      </w:rPr>
+    </w:lvl>
+    <w:lvl w:ilvl="8" w:tplc="40090005" w:tentative="1">
+      <w:start w:val="1"/>
+      <w:numFmt w:val="bullet"/>
+      <w:lvlText w:val=""/>
+      <w:lvlJc w:val="left"/>
+      <w:pPr>
+        <w:ind w:left="7200" w:hanging="360"/>
+      </w:pPr>
+      <w:rPr>
+        <w:rFonts w:ascii="Wingdings" w:hAnsi="Wingdings" w:hint="default"/>
+      </w:rPr>
+    </w:lvl>
+  </w:abstractNum>
+  <w:abstractNum w:abstractNumId="3" w15:restartNumberingAfterBreak="0">
     <w:nsid w:val="5EFC3F1D"/>
     <w:multiLevelType w:val="hybridMultilevel"/>
     <w:tmpl w:val="DF962BF4"/>
@@ -279,10 +2434,46 @@
     </w:lvl>
   </w:abstractNum>
   <w:num w:numId="1">
-    <w:abstractNumId w:val="1"/>
+    <w:abstractNumId w:val="3"/>
   </w:num>
   <w:num w:numId="2">
     <w:abstractNumId w:val="0"/>
+  </w:num>
+  <w:num w:numId="3">
+    <w:abstractNumId w:val="2"/>
+  </w:num>
+  <w:num w:numId="4">
+    <w:abstractNumId w:val="1"/>
+    <w:lvlOverride w:ilvl="0">
+      <w:startOverride w:val="1"/>
+    </w:lvlOverride>
+    <w:lvlOverride w:ilvl="1">
+      <w:startOverride w:val="1"/>
+    </w:lvlOverride>
+    <w:lvlOverride w:ilvl="2">
+      <w:startOverride w:val="1"/>
+    </w:lvlOverride>
+    <w:lvlOverride w:ilvl="3">
+      <w:startOverride w:val="1"/>
+    </w:lvlOverride>
+    <w:lvlOverride w:ilvl="4">
+      <w:startOverride w:val="1"/>
+    </w:lvlOverride>
+    <w:lvlOverride w:ilvl="5">
+      <w:startOverride w:val="1"/>
+    </w:lvlOverride>
+    <w:lvlOverride w:ilvl="6">
+      <w:startOverride w:val="1"/>
+    </w:lvlOverride>
+    <w:lvlOverride w:ilvl="7">
+      <w:startOverride w:val="1"/>
+    </w:lvlOverride>
+    <w:lvlOverride w:ilvl="8">
+      <w:startOverride w:val="1"/>
+    </w:lvlOverride>
+  </w:num>
+  <w:num w:numId="5">
+    <w:abstractNumId w:val="1"/>
   </w:num>
 </w:numbering>
 </file>

</xml_diff>